<commit_message>
Update ELEC0138 Security and Privacy Courcework 1.docx
add description for brute force attack implementation
</commit_message>
<xml_diff>
--- a/ELEC0138 Security and Privacy Courcework 1.docx
+++ b/ELEC0138 Security and Privacy Courcework 1.docx
@@ -1,6 +1,6 @@
 
 <file path=word/document.xml><?xml version="1.0" encoding="utf-8"?>
-<w:document xmlns:wpc="http://schemas.microsoft.com/office/word/2010/wordprocessingCanvas" xmlns:cx="http://schemas.microsoft.com/office/drawing/2014/chartex" xmlns:cx1="http://schemas.microsoft.com/office/drawing/2015/9/8/chartex" xmlns:cx2="http://schemas.microsoft.com/office/drawing/2015/10/21/chartex" xmlns:cx3="http://schemas.microsoft.com/office/drawing/2016/5/9/chartex" xmlns:cx4="http://schemas.microsoft.com/office/drawing/2016/5/10/chartex" xmlns:cx5="http://schemas.microsoft.com/office/drawing/2016/5/11/chartex" xmlns:cx6="http://schemas.microsoft.com/office/drawing/2016/5/12/chartex" xmlns:cx7="http://schemas.microsoft.com/office/drawing/2016/5/13/chartex" xmlns:cx8="http://schemas.microsoft.com/office/drawing/2016/5/14/chartex" xmlns:mc="http://schemas.openxmlformats.org/markup-compatibility/2006" xmlns:aink="http://schemas.microsoft.com/office/drawing/2016/ink" xmlns:am3d="http://schemas.microsoft.com/office/drawing/2017/model3d" xmlns:o="urn:schemas-microsoft-com:office:office" xmlns:oel="http://schemas.microsoft.com/office/2019/extlst" xmlns:r="http://schemas.openxmlformats.org/officeDocument/2006/relationships" xmlns:m="http://schemas.openxmlformats.org/officeDocument/2006/math" xmlns:v="urn:schemas-microsoft-com:vml" xmlns:wp14="http://schemas.microsoft.com/office/word/2010/wordprocessingDrawing" xmlns:wp="http://schemas.openxmlformats.org/drawingml/2006/wordprocessingDrawing" xmlns:w10="urn:schemas-microsoft-com:office:word" xmlns:w="http://schemas.openxmlformats.org/wordprocessingml/2006/main" xmlns:w14="http://schemas.microsoft.com/office/word/2010/wordml" xmlns:w15="http://schemas.microsoft.com/office/word/2012/wordml" xmlns:w16cex="http://schemas.microsoft.com/office/word/2018/wordml/cex" xmlns:w16cid="http://schemas.microsoft.com/office/word/2016/wordml/cid" xmlns:w16="http://schemas.microsoft.com/office/word/2018/wordml" xmlns:w16sdtdh="http://schemas.microsoft.com/office/word/2020/wordml/sdtdatahash" xmlns:w16se="http://schemas.microsoft.com/office/word/2015/wordml/symex" xmlns:wpg="http://schemas.microsoft.com/office/word/2010/wordprocessingGroup" xmlns:wpi="http://schemas.microsoft.com/office/word/2010/wordprocessingInk" xmlns:wne="http://schemas.microsoft.com/office/word/2006/wordml" xmlns:wps="http://schemas.microsoft.com/office/word/2010/wordprocessingShape" mc:Ignorable="w14 w15 w16se w16cid w16 w16cex w16sdtdh wp14">
+<w:document xmlns:wpc="http://schemas.microsoft.com/office/word/2010/wordprocessingCanvas" xmlns:cx="http://schemas.microsoft.com/office/drawing/2014/chartex" xmlns:cx1="http://schemas.microsoft.com/office/drawing/2015/9/8/chartex" xmlns:cx2="http://schemas.microsoft.com/office/drawing/2015/10/21/chartex" xmlns:cx3="http://schemas.microsoft.com/office/drawing/2016/5/9/chartex" xmlns:cx4="http://schemas.microsoft.com/office/drawing/2016/5/10/chartex" xmlns:cx5="http://schemas.microsoft.com/office/drawing/2016/5/11/chartex" xmlns:cx6="http://schemas.microsoft.com/office/drawing/2016/5/12/chartex" xmlns:cx7="http://schemas.microsoft.com/office/drawing/2016/5/13/chartex" xmlns:cx8="http://schemas.microsoft.com/office/drawing/2016/5/14/chartex" xmlns:mc="http://schemas.openxmlformats.org/markup-compatibility/2006" xmlns:aink="http://schemas.microsoft.com/office/drawing/2016/ink" xmlns:am3d="http://schemas.microsoft.com/office/drawing/2017/model3d" xmlns:o="urn:schemas-microsoft-com:office:office" xmlns:oel="http://schemas.microsoft.com/office/2019/extlst" xmlns:r="http://schemas.openxmlformats.org/officeDocument/2006/relationships" xmlns:m="http://schemas.openxmlformats.org/officeDocument/2006/math" xmlns:v="urn:schemas-microsoft-com:vml" xmlns:wp14="http://schemas.microsoft.com/office/word/2010/wordprocessingDrawing" xmlns:wp="http://schemas.openxmlformats.org/drawingml/2006/wordprocessingDrawing" xmlns:w10="urn:schemas-microsoft-com:office:word" xmlns:w="http://schemas.openxmlformats.org/wordprocessingml/2006/main" xmlns:w14="http://schemas.microsoft.com/office/word/2010/wordml" xmlns:w15="http://schemas.microsoft.com/office/word/2012/wordml" xmlns:w16cex="http://schemas.microsoft.com/office/word/2018/wordml/cex" xmlns:w16cid="http://schemas.microsoft.com/office/word/2016/wordml/cid" xmlns:w16="http://schemas.microsoft.com/office/word/2018/wordml" xmlns:w16du="http://schemas.microsoft.com/office/word/2023/wordml/word16du" xmlns:w16sdtdh="http://schemas.microsoft.com/office/word/2020/wordml/sdtdatahash" xmlns:w16se="http://schemas.microsoft.com/office/word/2015/wordml/symex" xmlns:wpg="http://schemas.microsoft.com/office/word/2010/wordprocessingGroup" xmlns:wpi="http://schemas.microsoft.com/office/word/2010/wordprocessingInk" xmlns:wne="http://schemas.microsoft.com/office/word/2006/wordml" xmlns:wps="http://schemas.microsoft.com/office/word/2010/wordprocessingShape" mc:Ignorable="w14 w15 w16se w16cid w16 w16cex w16sdtdh w16du wp14">
   <w:body>
     <w:p>
       <w:pPr>
@@ -31,51 +31,30 @@
       </w:r>
     </w:p>
     <w:p>
-      <w:pPr>
-        <w:rPr>
-          <w:lang w:val="en-IE"/>
-        </w:rPr>
-      </w:pPr>
-      <w:r>
-        <w:rPr>
-          <w:lang w:val="en-IE"/>
-        </w:rPr>
-        <w:t>In today's digital landscape, where data is a critical asset, ensuring security and privacy is paramount. This document aims to define a threat model and potential security or privacy attacks to address risks associated with malicious attackers, employees, and theft of payment information</w:t>
-      </w:r>
-      <w:r>
-        <w:rPr>
-          <w:rFonts w:hint="eastAsia"/>
-          <w:lang w:val="en-IE"/>
-        </w:rPr>
-        <w:t xml:space="preserve">, </w:t>
-      </w:r>
-      <w:r>
-        <w:rPr>
-          <w:lang w:val="en-IE"/>
-        </w:rPr>
-        <w:t>regarding</w:t>
-      </w:r>
-      <w:r>
-        <w:rPr>
-          <w:rFonts w:hint="eastAsia"/>
-          <w:lang w:val="en-IE"/>
-        </w:rPr>
-        <w:t xml:space="preserve"> to online databases in marketing scenarios</w:t>
-      </w:r>
-      <w:r>
-        <w:rPr>
-          <w:lang w:val="en-IE"/>
-        </w:rPr>
-        <w:t>.</w:t>
-      </w:r>
-    </w:p>
-    <w:p>
-      <w:pPr>
-        <w:rPr>
-          <w:lang w:val="en-IE"/>
-        </w:rPr>
-      </w:pPr>
-    </w:p>
+      <w:r>
+        <w:rPr>
+          <w:rFonts w:hint="eastAsia"/>
+        </w:rPr>
+        <w:t>I</w:t>
+      </w:r>
+      <w:r>
+        <w:t>n today's ever-evolving digital landscape, internet technology continues to advance rapidly. Supermarkets, serving as the primary source for everyday groceries, hold an indispensable position in people's lives. While the adoption of web technologies enhances convenience for customers, it also introduces vulnerabilities that cannot be overlooked, particularly concerning the stability and security of online platforms.</w:t>
+      </w:r>
+    </w:p>
+    <w:p>
+      <w:r>
+        <w:t xml:space="preserve">This document </w:t>
+      </w:r>
+      <w:proofErr w:type="spellStart"/>
+      <w:r>
+        <w:t>endeavors</w:t>
+      </w:r>
+      <w:proofErr w:type="spellEnd"/>
+      <w:r>
+        <w:t xml:space="preserve"> to outline a comprehensive threat model, identifying potential security and privacy breaches associated with malicious attackers, insider threats posed by employees, and the risk of payment information theft from online databases within marketing scenarios.</w:t>
+      </w:r>
+    </w:p>
+    <w:p/>
     <w:p>
       <w:pPr>
         <w:pStyle w:val="2"/>
@@ -99,136 +78,43 @@
     </w:p>
     <w:p>
       <w:pPr>
-        <w:rPr>
-          <w:lang w:val="en-IE"/>
-        </w:rPr>
-      </w:pPr>
-      <w:r>
-        <w:rPr>
-          <w:rFonts w:hint="eastAsia"/>
-          <w:lang w:val="en-IE"/>
-        </w:rPr>
-        <w:t xml:space="preserve">Considering a marketing scenario, in which various </w:t>
-      </w:r>
-      <w:r>
-        <w:rPr>
-          <w:lang w:val="en-IE"/>
-        </w:rPr>
-        <w:t>commercial</w:t>
-      </w:r>
-      <w:r>
-        <w:rPr>
-          <w:rFonts w:hint="eastAsia"/>
-          <w:lang w:val="en-IE"/>
-        </w:rPr>
-        <w:t xml:space="preserve"> data is collected / aggregated </w:t>
-      </w:r>
-      <w:r>
-        <w:rPr>
-          <w:rFonts w:hint="eastAsia"/>
-          <w:lang w:val="en-IE"/>
-        </w:rPr>
-        <w:t>(via terminal devices), sent / retrieved (from central databases, via secured network), and processed locally at specified device(s). The following aspects could be focused on:</w:t>
-      </w:r>
-    </w:p>
-    <w:p>
-      <w:pPr>
-        <w:rPr>
-          <w:lang w:val="en-IE"/>
-        </w:rPr>
-      </w:pPr>
-      <w:r>
-        <w:rPr>
-          <w:lang w:val="en-IE"/>
-        </w:rPr>
-        <w:t>T</w:t>
-      </w:r>
-      <w:r>
-        <w:rPr>
-          <w:rFonts w:hint="eastAsia"/>
-          <w:lang w:val="en-IE"/>
-        </w:rPr>
-        <w:t>erminal devices as IoT instantiations;</w:t>
-      </w:r>
-    </w:p>
-    <w:p>
-      <w:pPr>
-        <w:rPr>
-          <w:lang w:val="en-IE"/>
-        </w:rPr>
-      </w:pPr>
-      <w:r>
-        <w:rPr>
-          <w:rFonts w:hint="eastAsia"/>
-          <w:lang w:val="en-IE"/>
-        </w:rPr>
-        <w:t xml:space="preserve">Database security: access management and attack </w:t>
-      </w:r>
-      <w:r>
-        <w:rPr>
-          <w:lang w:val="en-IE"/>
-        </w:rPr>
-        <w:t>prevention</w:t>
-      </w:r>
-      <w:r>
-        <w:rPr>
-          <w:rFonts w:hint="eastAsia"/>
-          <w:lang w:val="en-IE"/>
-        </w:rPr>
-        <w:t xml:space="preserve"> by network traffic inspection;</w:t>
-      </w:r>
-    </w:p>
-    <w:p>
-      <w:pPr>
-        <w:rPr>
-          <w:lang w:val="en-IE"/>
-        </w:rPr>
-      </w:pPr>
-      <w:r>
-        <w:rPr>
-          <w:rFonts w:hint="eastAsia"/>
-          <w:lang w:val="en-IE"/>
-        </w:rPr>
-        <w:t>Data processing: against data/model poisoning</w:t>
-      </w:r>
-    </w:p>
-    <w:p>
-      <w:pPr>
-        <w:rPr>
-          <w:lang w:val="en-IE"/>
-        </w:rPr>
-      </w:pPr>
-      <w:r>
-        <w:rPr>
-          <w:lang w:val="en-IE"/>
-        </w:rPr>
-        <w:t>D</w:t>
-      </w:r>
-      <w:r>
-        <w:rPr>
-          <w:rFonts w:hint="eastAsia"/>
-          <w:lang w:val="en-IE"/>
-        </w:rPr>
-        <w:t>istributed learning applications;</w:t>
-      </w:r>
-    </w:p>
-    <w:p>
-      <w:pPr>
-        <w:rPr>
-          <w:lang w:val="en-IE"/>
-        </w:rPr>
-      </w:pPr>
-      <w:r>
-        <w:t>potential privacy implications of information exposure</w:t>
-      </w:r>
-    </w:p>
-    <w:p>
-      <w:pPr>
         <w:pStyle w:val="2"/>
         <w:rPr>
-          <w:lang w:val="en-IE"/>
-        </w:rPr>
-      </w:pPr>
+          <w:rFonts w:asciiTheme="minorHAnsi" w:eastAsiaTheme="minorEastAsia" w:hAnsiTheme="minorHAnsi" w:cstheme="minorBidi"/>
+          <w:color w:val="auto"/>
+          <w:sz w:val="24"/>
+          <w:szCs w:val="24"/>
+          <w:lang w:val="en-IE"/>
+        </w:rPr>
+      </w:pPr>
+      <w:r>
+        <w:rPr>
+          <w:rFonts w:asciiTheme="minorHAnsi" w:eastAsiaTheme="minorEastAsia" w:hAnsiTheme="minorHAnsi" w:cstheme="minorBidi"/>
+          <w:color w:val="auto"/>
+          <w:sz w:val="24"/>
+          <w:szCs w:val="24"/>
+          <w:lang w:val="en-IE"/>
+        </w:rPr>
+        <w:t>Customer Data: This includes personal information such as names, addresses, contact details, and potentially sensitive data like payment information (credit card numbers, bank account details), purchase history, and preferences.</w:t>
+      </w:r>
+    </w:p>
+    <w:p>
+      <w:pPr>
+        <w:pStyle w:val="2"/>
+        <w:rPr>
+          <w:lang w:val="en-IE"/>
+        </w:rPr>
+      </w:pPr>
+      <w:r>
+        <w:rPr>
+          <w:rFonts w:asciiTheme="minorHAnsi" w:eastAsiaTheme="minorEastAsia" w:hAnsiTheme="minorHAnsi" w:cstheme="minorBidi"/>
+          <w:color w:val="auto"/>
+          <w:sz w:val="24"/>
+          <w:szCs w:val="24"/>
+          <w:lang w:val="en-IE"/>
+        </w:rPr>
+        <w:t>Online Platforms: The digital infrastructure and platforms used by supermarkets to facilitate online shopping. This encompasses websites, mobile applications, and any associated databases or servers.</w:t>
+      </w:r>
       <w:r>
         <w:rPr>
           <w:rFonts w:hint="eastAsia"/>
@@ -387,8 +273,17 @@
           <w:rFonts w:hint="eastAsia"/>
           <w:lang w:val="en-IE"/>
         </w:rPr>
-        <w:t xml:space="preserve"> Misperformance</w:t>
-      </w:r>
+        <w:t xml:space="preserve"> </w:t>
+      </w:r>
+      <w:proofErr w:type="spellStart"/>
+      <w:r>
+        <w:rPr>
+          <w:rFonts w:hint="eastAsia"/>
+          <w:lang w:val="en-IE"/>
+        </w:rPr>
+        <w:t>Misperformance</w:t>
+      </w:r>
+      <w:proofErr w:type="spellEnd"/>
     </w:p>
     <w:p>
       <w:pPr>
@@ -533,7 +428,6 @@
     <w:p>
       <w:pPr>
         <w:rPr>
-          <w:rFonts w:hint="eastAsia"/>
           <w:lang w:val="en-IE"/>
         </w:rPr>
       </w:pPr>
@@ -670,6 +564,234 @@
           <w:lang w:val="en-IE"/>
         </w:rPr>
       </w:pPr>
+      <w:r>
+        <w:rPr>
+          <w:lang w:val="en-IE"/>
+        </w:rPr>
+        <w:t>T</w:t>
+      </w:r>
+      <w:r>
+        <w:rPr>
+          <w:rFonts w:hint="eastAsia"/>
+          <w:lang w:val="en-IE"/>
+        </w:rPr>
+        <w:t xml:space="preserve">o find all implementation of the code, </w:t>
+      </w:r>
+      <w:r>
+        <w:rPr>
+          <w:lang w:val="en-IE"/>
+        </w:rPr>
+        <w:t>please</w:t>
+      </w:r>
+      <w:r>
+        <w:rPr>
+          <w:rFonts w:hint="eastAsia"/>
+          <w:lang w:val="en-IE"/>
+        </w:rPr>
+        <w:t xml:space="preserve"> visit </w:t>
+      </w:r>
+      <w:hyperlink r:id="rId7" w:history="1">
+        <w:r>
+          <w:rPr>
+            <w:rStyle w:val="af2"/>
+            <w:lang w:val="en-IE"/>
+          </w:rPr>
+          <w:t>https://github.com/LagrKevin6/ELEC0138_GrpQ_23_24.git</w:t>
+        </w:r>
+      </w:hyperlink>
+    </w:p>
+    <w:p>
+      <w:pPr>
+        <w:pStyle w:val="3"/>
+        <w:rPr>
+          <w:lang w:val="en-IE"/>
+        </w:rPr>
+      </w:pPr>
+      <w:r>
+        <w:rPr>
+          <w:rFonts w:hint="eastAsia"/>
+          <w:lang w:val="en-IE"/>
+        </w:rPr>
+        <w:t>B</w:t>
+      </w:r>
+      <w:r>
+        <w:rPr>
+          <w:lang w:val="en-IE"/>
+        </w:rPr>
+        <w:t>rute force attack implementation</w:t>
+      </w:r>
+    </w:p>
+    <w:p>
+      <w:r>
+        <w:t>In the scenario of a brute force attack, we encounter a situation where a careless employee has inadvertently set a simplistic password for their account. Perhaps due to oversight or a lack of awareness regarding cybersecurity best practices, the employee opted for a password that falls within easily guessable or common patterns.</w:t>
+      </w:r>
+    </w:p>
+    <w:p/>
+    <w:p>
+      <w:r>
+        <w:t>Adding to the vulnerability, network traffic is being sniffed, meaning an attacker has gained access to the data transmitted over the network</w:t>
+      </w:r>
+      <w:r>
+        <w:rPr>
+          <w:rFonts w:hint="eastAsia"/>
+        </w:rPr>
+        <w:t xml:space="preserve">, which </w:t>
+      </w:r>
+      <w:proofErr w:type="spellStart"/>
+      <w:r>
+        <w:rPr>
+          <w:rFonts w:hint="eastAsia"/>
+        </w:rPr>
+        <w:t>is</w:t>
+      </w:r>
+      <w:r>
+        <w:t>implemented</w:t>
+      </w:r>
+      <w:proofErr w:type="spellEnd"/>
+      <w:r>
+        <w:t xml:space="preserve"> through packet sniffing tools Wireshark.</w:t>
+      </w:r>
+      <w:r>
+        <w:rPr>
+          <w:rFonts w:hint="eastAsia"/>
+        </w:rPr>
+        <w:t xml:space="preserve"> </w:t>
+      </w:r>
+      <w:r>
+        <w:t>This grants the attacker knowledge of the unencrypted username associated with the targeted account. This information serves as a crucial starting point for the brute force attack, eliminating the need to separately guess or discover the username. Armed with this knowledge, the attacker can concentrate efforts solely on cracking the password linked to the known username</w:t>
+      </w:r>
+      <w:r>
+        <w:rPr>
+          <w:rFonts w:hint="eastAsia"/>
+        </w:rPr>
+        <w:t>.</w:t>
+      </w:r>
+      <w:r>
+        <w:t xml:space="preserve"> </w:t>
+      </w:r>
+    </w:p>
+    <w:p/>
+    <w:p>
+      <w:r>
+        <w:t xml:space="preserve">Given these circumstances, the brute force attack aims to exploit the weaknesses inherent in the chosen password by systematically testing a range of possible combinations. The attack </w:t>
+      </w:r>
+      <w:r>
+        <w:lastRenderedPageBreak/>
+        <w:t>strategies provided cater to different password composition patterns, allowing the attacker to adapt their approach based on the nature of the target password.</w:t>
+      </w:r>
+    </w:p>
+    <w:p/>
+    <w:p>
+      <w:r>
+        <w:t>The brute force function offers a versatile approach to cracking passwords, encompassing five distinct strategies tailored to different scenarios. When invoking the `</w:t>
+      </w:r>
+      <w:proofErr w:type="spellStart"/>
+      <w:r>
+        <w:t>bruteforce</w:t>
+      </w:r>
+      <w:proofErr w:type="spellEnd"/>
+      <w:r>
+        <w:t>` function, users can specify the desired strategy to employ.</w:t>
+      </w:r>
+    </w:p>
+    <w:p/>
+    <w:p>
+      <w:r>
+        <w:t>The default strategy, known as "</w:t>
+      </w:r>
+      <w:proofErr w:type="spellStart"/>
+      <w:r>
+        <w:t>common_pass</w:t>
+      </w:r>
+      <w:proofErr w:type="spellEnd"/>
+      <w:r>
+        <w:t>," leverages a repository of frequently used passwords sourced from GitHub. This strategy capitalizes on users' tendency to select passwords from a limited pool of predictable choices, with these common passwords serving as the initial targets for the brute force attack.</w:t>
+      </w:r>
+    </w:p>
+    <w:p/>
+    <w:p>
+      <w:r>
+        <w:t>Alternatively, users may opt for the "</w:t>
+      </w:r>
+      <w:proofErr w:type="spellStart"/>
+      <w:r>
+        <w:t>common_name</w:t>
+      </w:r>
+      <w:proofErr w:type="spellEnd"/>
+      <w:r>
+        <w:t>" strategy, which focuses on popular first names. By testing against a list of common names, the algorithm aims to exploit human tendencies in password selection, especially those inclined towards personal or familiar terms.</w:t>
+      </w:r>
+    </w:p>
+    <w:p/>
+    <w:p>
+      <w:r>
+        <w:t>For scenarios where passwords consist solely of numerical digits, the "digit" strategy comes into play. This approach systematically generates all possible combinations of digits within the specified maximum character limit, exhaustively exploring the numeric domain.</w:t>
+      </w:r>
+    </w:p>
+    <w:p/>
+    <w:p>
+      <w:r>
+        <w:t>Expanding the scope to include lowercase alphabets alongside digits, the "</w:t>
+      </w:r>
+      <w:proofErr w:type="spellStart"/>
+      <w:r>
+        <w:t>digitAndLowercase</w:t>
+      </w:r>
+      <w:proofErr w:type="spellEnd"/>
+      <w:r>
+        <w:t>" strategy caters to scenarios where passwords may combine letters and numbers. By iterating through permutations of digits and lowercase letters, this strategy broadens the search space while remaining focused on plausible combinations.</w:t>
+      </w:r>
+    </w:p>
+    <w:p/>
+    <w:p>
+      <w:r>
+        <w:t>In cases where passwords exhibit greater complexity, encompassing a mix of digits, lowercase and uppercase letters, as well as special characters, the "</w:t>
+      </w:r>
+      <w:proofErr w:type="spellStart"/>
+      <w:r>
+        <w:t>fullCase</w:t>
+      </w:r>
+      <w:proofErr w:type="spellEnd"/>
+      <w:r>
+        <w:t>" strategy offers a comprehensive solution. Here, the algorithm explores the entirety of ASCII characters within the specified character limit, encompassing both common and uncommon combinations.</w:t>
+      </w:r>
+    </w:p>
+    <w:p/>
+    <w:p>
+      <w:pPr>
+        <w:rPr>
+          <w:lang w:val="en-IE"/>
+        </w:rPr>
+      </w:pPr>
+      <w:r>
+        <w:t xml:space="preserve">Each strategy within the brute force attack implementation is designed to cater to specific password composition patterns, providing a flexible and adaptable approach to password </w:t>
+      </w:r>
+      <w:r>
+        <w:lastRenderedPageBreak/>
+        <w:t>cracking. By tailoring the attack methodology to the characteristics of the target passwords, the implementation maximizes efficiency and effectiveness in uncovering vulnerabilities.</w:t>
+      </w:r>
+    </w:p>
+    <w:p>
+      <w:pPr>
+        <w:rPr>
+          <w:lang w:val="en-IE"/>
+        </w:rPr>
+      </w:pPr>
+      <w:r>
+        <w:rPr>
+          <w:rFonts w:hint="eastAsia"/>
+          <w:lang w:val="en-IE"/>
+        </w:rPr>
+        <w:t>Dos attack implementation</w:t>
+      </w:r>
+    </w:p>
+    <w:p>
+      <w:pPr>
+        <w:rPr>
+          <w:rFonts w:hint="eastAsia"/>
+          <w:lang w:val="en-IE"/>
+        </w:rPr>
+      </w:pPr>
     </w:p>
     <w:p>
       <w:pPr>
@@ -690,6 +812,13 @@
           <w:lang w:val="en-IE"/>
         </w:rPr>
       </w:pPr>
+    </w:p>
+    <w:p>
+      <w:pPr>
+        <w:rPr>
+          <w:lang w:val="en-IE"/>
+        </w:rPr>
+      </w:pPr>
       <w:r>
         <w:rPr>
           <w:rFonts w:hint="eastAsia"/>
@@ -709,21 +838,69 @@
           <w:rFonts w:hint="eastAsia"/>
           <w:lang w:val="en-IE"/>
         </w:rPr>
-        <w:t>Set up a Linux vm for testing &amp; performing attacks, reusing code snippets given in lectures.</w:t>
-      </w:r>
-    </w:p>
-    <w:p>
-      <w:pPr>
-        <w:rPr>
-          <w:lang w:val="en-IE"/>
-        </w:rPr>
-      </w:pPr>
-      <w:r>
-        <w:rPr>
-          <w:rFonts w:hint="eastAsia"/>
-          <w:lang w:val="en-IE"/>
-        </w:rPr>
-        <w:t>-tcpreplay, pcap(s), python files (for later processing)</w:t>
+        <w:t xml:space="preserve">Set up a Linux </w:t>
+      </w:r>
+      <w:proofErr w:type="spellStart"/>
+      <w:r>
+        <w:rPr>
+          <w:rFonts w:hint="eastAsia"/>
+          <w:lang w:val="en-IE"/>
+        </w:rPr>
+        <w:t>vm</w:t>
+      </w:r>
+      <w:proofErr w:type="spellEnd"/>
+      <w:r>
+        <w:rPr>
+          <w:rFonts w:hint="eastAsia"/>
+          <w:lang w:val="en-IE"/>
+        </w:rPr>
+        <w:t xml:space="preserve"> for testing &amp; performing attacks, reusing code snippets given in lectures.</w:t>
+      </w:r>
+    </w:p>
+    <w:p>
+      <w:pPr>
+        <w:rPr>
+          <w:lang w:val="en-IE"/>
+        </w:rPr>
+      </w:pPr>
+      <w:r>
+        <w:rPr>
+          <w:rFonts w:hint="eastAsia"/>
+          <w:lang w:val="en-IE"/>
+        </w:rPr>
+        <w:t>-</w:t>
+      </w:r>
+      <w:proofErr w:type="spellStart"/>
+      <w:r>
+        <w:rPr>
+          <w:rFonts w:hint="eastAsia"/>
+          <w:lang w:val="en-IE"/>
+        </w:rPr>
+        <w:t>tcpreplay</w:t>
+      </w:r>
+      <w:proofErr w:type="spellEnd"/>
+      <w:r>
+        <w:rPr>
+          <w:rFonts w:hint="eastAsia"/>
+          <w:lang w:val="en-IE"/>
+        </w:rPr>
+        <w:t xml:space="preserve">, </w:t>
+      </w:r>
+      <w:proofErr w:type="spellStart"/>
+      <w:r>
+        <w:rPr>
+          <w:rFonts w:hint="eastAsia"/>
+          <w:lang w:val="en-IE"/>
+        </w:rPr>
+        <w:t>pcap</w:t>
+      </w:r>
+      <w:proofErr w:type="spellEnd"/>
+      <w:r>
+        <w:rPr>
+          <w:rFonts w:hint="eastAsia"/>
+          <w:lang w:val="en-IE"/>
+        </w:rPr>
+        <w:t>(s), python files (for later processing)</w:t>
       </w:r>
     </w:p>
     <w:p>
@@ -752,12 +929,37 @@
           <w:lang w:val="en-IE"/>
         </w:rPr>
       </w:pPr>
-      <w:r>
-        <w:rPr>
-          <w:rFonts w:hint="eastAsia"/>
-          <w:lang w:val="en-IE"/>
-        </w:rPr>
-        <w:t>Ddos (tcp,dos, http</w:t>
+      <w:proofErr w:type="spellStart"/>
+      <w:r>
+        <w:rPr>
+          <w:rFonts w:hint="eastAsia"/>
+          <w:lang w:val="en-IE"/>
+        </w:rPr>
+        <w:t>Ddos</w:t>
+      </w:r>
+      <w:proofErr w:type="spellEnd"/>
+      <w:r>
+        <w:rPr>
+          <w:rFonts w:hint="eastAsia"/>
+          <w:lang w:val="en-IE"/>
+        </w:rPr>
+        <w:t xml:space="preserve"> (</w:t>
+      </w:r>
+      <w:proofErr w:type="spellStart"/>
+      <w:r>
+        <w:rPr>
+          <w:rFonts w:hint="eastAsia"/>
+          <w:lang w:val="en-IE"/>
+        </w:rPr>
+        <w:t>tcp,dos</w:t>
+      </w:r>
+      <w:proofErr w:type="spellEnd"/>
+      <w:r>
+        <w:rPr>
+          <w:rFonts w:hint="eastAsia"/>
+          <w:lang w:val="en-IE"/>
+        </w:rPr>
+        <w:t>, http</w:t>
       </w:r>
       <w:r>
         <w:rPr>
@@ -789,47 +991,6 @@
     </w:p>
     <w:p>
       <w:pPr>
-        <w:rPr>
-          <w:lang w:val="en-IE"/>
-        </w:rPr>
-      </w:pPr>
-      <w:r>
-        <w:rPr>
-          <w:rFonts w:hint="eastAsia"/>
-          <w:lang w:val="en-IE"/>
-        </w:rPr>
-        <w:t>Brute-Force (password leakage)</w:t>
-      </w:r>
-    </w:p>
-    <w:p>
-      <w:pPr>
-        <w:rPr>
-          <w:lang w:val="en-IE"/>
-        </w:rPr>
-      </w:pPr>
-      <w:r>
-        <w:rPr>
-          <w:rFonts w:hint="eastAsia"/>
-          <w:lang w:val="en-IE"/>
-        </w:rPr>
-        <w:t>(possible memory overflow vulnerability, but no-code supported)</w:t>
-      </w:r>
-    </w:p>
-    <w:p>
-      <w:pPr>
-        <w:rPr>
-          <w:lang w:val="en-IE"/>
-        </w:rPr>
-      </w:pPr>
-      <w:r>
-        <w:rPr>
-          <w:lang w:val="en-IE"/>
-        </w:rPr>
-        <w:t>…</w:t>
-      </w:r>
-    </w:p>
-    <w:p>
-      <w:pPr>
         <w:pStyle w:val="2"/>
         <w:rPr>
           <w:lang w:val="en-IE"/>
@@ -860,7 +1021,6 @@
         <w:rPr>
           <w:lang w:val="en-IE"/>
         </w:rPr>
-        <w:lastRenderedPageBreak/>
         <w:t>Assessment Criteria:</w:t>
       </w:r>
     </w:p>
@@ -1047,8 +1207,58 @@
 </w:document>
 </file>
 
+<file path=word/endnotes.xml><?xml version="1.0" encoding="utf-8"?>
+<w:endnotes xmlns:wpc="http://schemas.microsoft.com/office/word/2010/wordprocessingCanvas" xmlns:cx="http://schemas.microsoft.com/office/drawing/2014/chartex" xmlns:cx1="http://schemas.microsoft.com/office/drawing/2015/9/8/chartex" xmlns:cx2="http://schemas.microsoft.com/office/drawing/2015/10/21/chartex" xmlns:cx3="http://schemas.microsoft.com/office/drawing/2016/5/9/chartex" xmlns:cx4="http://schemas.microsoft.com/office/drawing/2016/5/10/chartex" xmlns:cx5="http://schemas.microsoft.com/office/drawing/2016/5/11/chartex" xmlns:cx6="http://schemas.microsoft.com/office/drawing/2016/5/12/chartex" xmlns:cx7="http://schemas.microsoft.com/office/drawing/2016/5/13/chartex" xmlns:cx8="http://schemas.microsoft.com/office/drawing/2016/5/14/chartex" xmlns:mc="http://schemas.openxmlformats.org/markup-compatibility/2006" xmlns:aink="http://schemas.microsoft.com/office/drawing/2016/ink" xmlns:am3d="http://schemas.microsoft.com/office/drawing/2017/model3d" xmlns:o="urn:schemas-microsoft-com:office:office" xmlns:oel="http://schemas.microsoft.com/office/2019/extlst" xmlns:r="http://schemas.openxmlformats.org/officeDocument/2006/relationships" xmlns:m="http://schemas.openxmlformats.org/officeDocument/2006/math" xmlns:v="urn:schemas-microsoft-com:vml" xmlns:wp14="http://schemas.microsoft.com/office/word/2010/wordprocessingDrawing" xmlns:wp="http://schemas.openxmlformats.org/drawingml/2006/wordprocessingDrawing" xmlns:w10="urn:schemas-microsoft-com:office:word" xmlns:w="http://schemas.openxmlformats.org/wordprocessingml/2006/main" xmlns:w14="http://schemas.microsoft.com/office/word/2010/wordml" xmlns:w15="http://schemas.microsoft.com/office/word/2012/wordml" xmlns:w16cex="http://schemas.microsoft.com/office/word/2018/wordml/cex" xmlns:w16cid="http://schemas.microsoft.com/office/word/2016/wordml/cid" xmlns:w16="http://schemas.microsoft.com/office/word/2018/wordml" xmlns:w16du="http://schemas.microsoft.com/office/word/2023/wordml/word16du" xmlns:w16sdtdh="http://schemas.microsoft.com/office/word/2020/wordml/sdtdatahash" xmlns:w16se="http://schemas.microsoft.com/office/word/2015/wordml/symex" xmlns:wpg="http://schemas.microsoft.com/office/word/2010/wordprocessingGroup" xmlns:wpi="http://schemas.microsoft.com/office/word/2010/wordprocessingInk" xmlns:wne="http://schemas.microsoft.com/office/word/2006/wordml" xmlns:wps="http://schemas.microsoft.com/office/word/2010/wordprocessingShape" mc:Ignorable="w14 w15 w16se w16cid w16 w16cex w16sdtdh w16du wp14">
+  <w:endnote w:type="separator" w:id="-1">
+    <w:p>
+      <w:pPr>
+        <w:spacing w:after="0" w:line="240" w:lineRule="auto"/>
+      </w:pPr>
+      <w:r>
+        <w:separator/>
+      </w:r>
+    </w:p>
+  </w:endnote>
+  <w:endnote w:type="continuationSeparator" w:id="0">
+    <w:p>
+      <w:pPr>
+        <w:spacing w:after="0" w:line="240" w:lineRule="auto"/>
+      </w:pPr>
+      <w:r>
+        <w:continuationSeparator/>
+      </w:r>
+    </w:p>
+  </w:endnote>
+</w:endnotes>
+</file>
+
+<file path=word/footnotes.xml><?xml version="1.0" encoding="utf-8"?>
+<w:footnotes xmlns:wpc="http://schemas.microsoft.com/office/word/2010/wordprocessingCanvas" xmlns:cx="http://schemas.microsoft.com/office/drawing/2014/chartex" xmlns:cx1="http://schemas.microsoft.com/office/drawing/2015/9/8/chartex" xmlns:cx2="http://schemas.microsoft.com/office/drawing/2015/10/21/chartex" xmlns:cx3="http://schemas.microsoft.com/office/drawing/2016/5/9/chartex" xmlns:cx4="http://schemas.microsoft.com/office/drawing/2016/5/10/chartex" xmlns:cx5="http://schemas.microsoft.com/office/drawing/2016/5/11/chartex" xmlns:cx6="http://schemas.microsoft.com/office/drawing/2016/5/12/chartex" xmlns:cx7="http://schemas.microsoft.com/office/drawing/2016/5/13/chartex" xmlns:cx8="http://schemas.microsoft.com/office/drawing/2016/5/14/chartex" xmlns:mc="http://schemas.openxmlformats.org/markup-compatibility/2006" xmlns:aink="http://schemas.microsoft.com/office/drawing/2016/ink" xmlns:am3d="http://schemas.microsoft.com/office/drawing/2017/model3d" xmlns:o="urn:schemas-microsoft-com:office:office" xmlns:oel="http://schemas.microsoft.com/office/2019/extlst" xmlns:r="http://schemas.openxmlformats.org/officeDocument/2006/relationships" xmlns:m="http://schemas.openxmlformats.org/officeDocument/2006/math" xmlns:v="urn:schemas-microsoft-com:vml" xmlns:wp14="http://schemas.microsoft.com/office/word/2010/wordprocessingDrawing" xmlns:wp="http://schemas.openxmlformats.org/drawingml/2006/wordprocessingDrawing" xmlns:w10="urn:schemas-microsoft-com:office:word" xmlns:w="http://schemas.openxmlformats.org/wordprocessingml/2006/main" xmlns:w14="http://schemas.microsoft.com/office/word/2010/wordml" xmlns:w15="http://schemas.microsoft.com/office/word/2012/wordml" xmlns:w16cex="http://schemas.microsoft.com/office/word/2018/wordml/cex" xmlns:w16cid="http://schemas.microsoft.com/office/word/2016/wordml/cid" xmlns:w16="http://schemas.microsoft.com/office/word/2018/wordml" xmlns:w16du="http://schemas.microsoft.com/office/word/2023/wordml/word16du" xmlns:w16sdtdh="http://schemas.microsoft.com/office/word/2020/wordml/sdtdatahash" xmlns:w16se="http://schemas.microsoft.com/office/word/2015/wordml/symex" xmlns:wpg="http://schemas.microsoft.com/office/word/2010/wordprocessingGroup" xmlns:wpi="http://schemas.microsoft.com/office/word/2010/wordprocessingInk" xmlns:wne="http://schemas.microsoft.com/office/word/2006/wordml" xmlns:wps="http://schemas.microsoft.com/office/word/2010/wordprocessingShape" mc:Ignorable="w14 w15 w16se w16cid w16 w16cex w16sdtdh w16du wp14">
+  <w:footnote w:type="separator" w:id="-1">
+    <w:p>
+      <w:pPr>
+        <w:spacing w:after="0" w:line="240" w:lineRule="auto"/>
+      </w:pPr>
+      <w:r>
+        <w:separator/>
+      </w:r>
+    </w:p>
+  </w:footnote>
+  <w:footnote w:type="continuationSeparator" w:id="0">
+    <w:p>
+      <w:pPr>
+        <w:spacing w:after="0" w:line="240" w:lineRule="auto"/>
+      </w:pPr>
+      <w:r>
+        <w:continuationSeparator/>
+      </w:r>
+    </w:p>
+  </w:footnote>
+</w:footnotes>
+</file>
+
 <file path=word/numbering.xml><?xml version="1.0" encoding="utf-8"?>
-<w:numbering xmlns:wpc="http://schemas.microsoft.com/office/word/2010/wordprocessingCanvas" xmlns:cx="http://schemas.microsoft.com/office/drawing/2014/chartex" xmlns:cx1="http://schemas.microsoft.com/office/drawing/2015/9/8/chartex" xmlns:cx2="http://schemas.microsoft.com/office/drawing/2015/10/21/chartex" xmlns:cx3="http://schemas.microsoft.com/office/drawing/2016/5/9/chartex" xmlns:cx4="http://schemas.microsoft.com/office/drawing/2016/5/10/chartex" xmlns:cx5="http://schemas.microsoft.com/office/drawing/2016/5/11/chartex" xmlns:cx6="http://schemas.microsoft.com/office/drawing/2016/5/12/chartex" xmlns:cx7="http://schemas.microsoft.com/office/drawing/2016/5/13/chartex" xmlns:cx8="http://schemas.microsoft.com/office/drawing/2016/5/14/chartex" xmlns:mc="http://schemas.openxmlformats.org/markup-compatibility/2006" xmlns:aink="http://schemas.microsoft.com/office/drawing/2016/ink" xmlns:am3d="http://schemas.microsoft.com/office/drawing/2017/model3d" xmlns:o="urn:schemas-microsoft-com:office:office" xmlns:oel="http://schemas.microsoft.com/office/2019/extlst" xmlns:r="http://schemas.openxmlformats.org/officeDocument/2006/relationships" xmlns:m="http://schemas.openxmlformats.org/officeDocument/2006/math" xmlns:v="urn:schemas-microsoft-com:vml" xmlns:wp14="http://schemas.microsoft.com/office/word/2010/wordprocessingDrawing" xmlns:wp="http://schemas.openxmlformats.org/drawingml/2006/wordprocessingDrawing" xmlns:w10="urn:schemas-microsoft-com:office:word" xmlns:w="http://schemas.openxmlformats.org/wordprocessingml/2006/main" xmlns:w14="http://schemas.microsoft.com/office/word/2010/wordml" xmlns:w15="http://schemas.microsoft.com/office/word/2012/wordml" xmlns:w16cex="http://schemas.microsoft.com/office/word/2018/wordml/cex" xmlns:w16cid="http://schemas.microsoft.com/office/word/2016/wordml/cid" xmlns:w16="http://schemas.microsoft.com/office/word/2018/wordml" xmlns:w16sdtdh="http://schemas.microsoft.com/office/word/2020/wordml/sdtdatahash" xmlns:w16se="http://schemas.microsoft.com/office/word/2015/wordml/symex" xmlns:wpg="http://schemas.microsoft.com/office/word/2010/wordprocessingGroup" xmlns:wpi="http://schemas.microsoft.com/office/word/2010/wordprocessingInk" xmlns:wne="http://schemas.microsoft.com/office/word/2006/wordml" xmlns:wps="http://schemas.microsoft.com/office/word/2010/wordprocessingShape" mc:Ignorable="w14 w15 w16se w16cid w16 w16cex w16sdtdh wp14">
+<w:numbering xmlns:wpc="http://schemas.microsoft.com/office/word/2010/wordprocessingCanvas" xmlns:cx="http://schemas.microsoft.com/office/drawing/2014/chartex" xmlns:cx1="http://schemas.microsoft.com/office/drawing/2015/9/8/chartex" xmlns:cx2="http://schemas.microsoft.com/office/drawing/2015/10/21/chartex" xmlns:cx3="http://schemas.microsoft.com/office/drawing/2016/5/9/chartex" xmlns:cx4="http://schemas.microsoft.com/office/drawing/2016/5/10/chartex" xmlns:cx5="http://schemas.microsoft.com/office/drawing/2016/5/11/chartex" xmlns:cx6="http://schemas.microsoft.com/office/drawing/2016/5/12/chartex" xmlns:cx7="http://schemas.microsoft.com/office/drawing/2016/5/13/chartex" xmlns:cx8="http://schemas.microsoft.com/office/drawing/2016/5/14/chartex" xmlns:mc="http://schemas.openxmlformats.org/markup-compatibility/2006" xmlns:aink="http://schemas.microsoft.com/office/drawing/2016/ink" xmlns:am3d="http://schemas.microsoft.com/office/drawing/2017/model3d" xmlns:o="urn:schemas-microsoft-com:office:office" xmlns:oel="http://schemas.microsoft.com/office/2019/extlst" xmlns:r="http://schemas.openxmlformats.org/officeDocument/2006/relationships" xmlns:m="http://schemas.openxmlformats.org/officeDocument/2006/math" xmlns:v="urn:schemas-microsoft-com:vml" xmlns:wp14="http://schemas.microsoft.com/office/word/2010/wordprocessingDrawing" xmlns:wp="http://schemas.openxmlformats.org/drawingml/2006/wordprocessingDrawing" xmlns:w10="urn:schemas-microsoft-com:office:word" xmlns:w="http://schemas.openxmlformats.org/wordprocessingml/2006/main" xmlns:w14="http://schemas.microsoft.com/office/word/2010/wordml" xmlns:w15="http://schemas.microsoft.com/office/word/2012/wordml" xmlns:w16cex="http://schemas.microsoft.com/office/word/2018/wordml/cex" xmlns:w16cid="http://schemas.microsoft.com/office/word/2016/wordml/cid" xmlns:w16="http://schemas.microsoft.com/office/word/2018/wordml" xmlns:w16du="http://schemas.microsoft.com/office/word/2023/wordml/word16du" xmlns:w16sdtdh="http://schemas.microsoft.com/office/word/2020/wordml/sdtdatahash" xmlns:w16se="http://schemas.microsoft.com/office/word/2015/wordml/symex" xmlns:wpg="http://schemas.microsoft.com/office/word/2010/wordprocessingGroup" xmlns:wpi="http://schemas.microsoft.com/office/word/2010/wordprocessingInk" xmlns:wne="http://schemas.microsoft.com/office/word/2006/wordml" xmlns:wps="http://schemas.microsoft.com/office/word/2010/wordprocessingShape" mc:Ignorable="w14 w15 w16se w16cid w16 w16cex w16sdtdh w16du wp14">
   <w:abstractNum w:abstractNumId="0" w15:restartNumberingAfterBreak="0">
     <w:nsid w:val="12767739"/>
     <w:multiLevelType w:val="multilevel"/>
@@ -1293,7 +1503,7 @@
 </file>
 
 <file path=word/styles.xml><?xml version="1.0" encoding="utf-8"?>
-<w:styles xmlns:mc="http://schemas.openxmlformats.org/markup-compatibility/2006" xmlns:r="http://schemas.openxmlformats.org/officeDocument/2006/relationships" xmlns:w="http://schemas.openxmlformats.org/wordprocessingml/2006/main" xmlns:w14="http://schemas.microsoft.com/office/word/2010/wordml" xmlns:w15="http://schemas.microsoft.com/office/word/2012/wordml" xmlns:w16cex="http://schemas.microsoft.com/office/word/2018/wordml/cex" xmlns:w16cid="http://schemas.microsoft.com/office/word/2016/wordml/cid" xmlns:w16="http://schemas.microsoft.com/office/word/2018/wordml" xmlns:w16sdtdh="http://schemas.microsoft.com/office/word/2020/wordml/sdtdatahash" xmlns:w16se="http://schemas.microsoft.com/office/word/2015/wordml/symex" mc:Ignorable="w14 w15 w16se w16cid w16 w16cex w16sdtdh">
+<w:styles xmlns:mc="http://schemas.openxmlformats.org/markup-compatibility/2006" xmlns:r="http://schemas.openxmlformats.org/officeDocument/2006/relationships" xmlns:w="http://schemas.openxmlformats.org/wordprocessingml/2006/main" xmlns:w14="http://schemas.microsoft.com/office/word/2010/wordml" xmlns:w15="http://schemas.microsoft.com/office/word/2012/wordml" xmlns:w16cex="http://schemas.microsoft.com/office/word/2018/wordml/cex" xmlns:w16cid="http://schemas.microsoft.com/office/word/2016/wordml/cid" xmlns:w16="http://schemas.microsoft.com/office/word/2018/wordml" xmlns:w16du="http://schemas.microsoft.com/office/word/2023/wordml/word16du" xmlns:w16sdtdh="http://schemas.microsoft.com/office/word/2020/wordml/sdtdatahash" xmlns:w16se="http://schemas.microsoft.com/office/word/2015/wordml/symex" mc:Ignorable="w14 w15 w16se w16cid w16 w16cex w16sdtdh w16du">
   <w:docDefaults>
     <w:rPrDefault>
       <w:rPr>
@@ -1893,7 +2103,6 @@
   <w:style w:type="character" w:default="1" w:styleId="a0">
     <w:name w:val="Default Paragraph Font"/>
     <w:uiPriority w:val="1"/>
-    <w:semiHidden/>
     <w:unhideWhenUsed/>
   </w:style>
   <w:style w:type="table" w:default="1" w:styleId="a1">
@@ -2203,6 +2412,73 @@
       <w:smallCaps/>
       <w:color w:val="2F5496" w:themeColor="accent1" w:themeShade="BF"/>
       <w:spacing w:val="5"/>
+    </w:rPr>
+  </w:style>
+  <w:style w:type="paragraph" w:styleId="ae">
+    <w:name w:val="header"/>
+    <w:basedOn w:val="a"/>
+    <w:link w:val="af"/>
+    <w:uiPriority w:val="99"/>
+    <w:unhideWhenUsed/>
+    <w:rsid w:val="00FA7CD8"/>
+    <w:pPr>
+      <w:tabs>
+        <w:tab w:val="center" w:pos="4513"/>
+        <w:tab w:val="right" w:pos="9026"/>
+      </w:tabs>
+      <w:spacing w:after="0" w:line="240" w:lineRule="auto"/>
+    </w:pPr>
+  </w:style>
+  <w:style w:type="character" w:customStyle="1" w:styleId="af">
+    <w:name w:val="页眉 字符"/>
+    <w:basedOn w:val="a0"/>
+    <w:link w:val="ae"/>
+    <w:uiPriority w:val="99"/>
+    <w:rsid w:val="00FA7CD8"/>
+  </w:style>
+  <w:style w:type="paragraph" w:styleId="af0">
+    <w:name w:val="footer"/>
+    <w:basedOn w:val="a"/>
+    <w:link w:val="af1"/>
+    <w:uiPriority w:val="99"/>
+    <w:unhideWhenUsed/>
+    <w:rsid w:val="00FA7CD8"/>
+    <w:pPr>
+      <w:tabs>
+        <w:tab w:val="center" w:pos="4513"/>
+        <w:tab w:val="right" w:pos="9026"/>
+      </w:tabs>
+      <w:spacing w:after="0" w:line="240" w:lineRule="auto"/>
+    </w:pPr>
+  </w:style>
+  <w:style w:type="character" w:customStyle="1" w:styleId="af1">
+    <w:name w:val="页脚 字符"/>
+    <w:basedOn w:val="a0"/>
+    <w:link w:val="af0"/>
+    <w:uiPriority w:val="99"/>
+    <w:rsid w:val="00FA7CD8"/>
+  </w:style>
+  <w:style w:type="character" w:styleId="af2">
+    <w:name w:val="Hyperlink"/>
+    <w:basedOn w:val="a0"/>
+    <w:uiPriority w:val="99"/>
+    <w:unhideWhenUsed/>
+    <w:rsid w:val="0046276D"/>
+    <w:rPr>
+      <w:color w:val="0563C1" w:themeColor="hyperlink"/>
+      <w:u w:val="single"/>
+    </w:rPr>
+  </w:style>
+  <w:style w:type="character" w:styleId="af3">
+    <w:name w:val="Unresolved Mention"/>
+    <w:basedOn w:val="a0"/>
+    <w:uiPriority w:val="99"/>
+    <w:semiHidden/>
+    <w:unhideWhenUsed/>
+    <w:rsid w:val="0046276D"/>
+    <w:rPr>
+      <w:color w:val="605E5C"/>
+      <w:shd w:val="clear" w:color="auto" w:fill="E1DFDD"/>
     </w:rPr>
   </w:style>
 </w:styles>

</xml_diff>